<commit_message>
added wirefram to the cube and added inside spinning sphere
</commit_message>
<xml_diff>
--- a/treejs/aula1/report.docx
+++ b/treejs/aula1/report.docx
@@ -26,16 +26,11 @@
       <w:pPr>
         <w:pStyle w:val="AuthorInformation"/>
       </w:pPr>
-      <w:proofErr w:type="spellStart"/>
       <w:r>
         <w:t>Au</w:t>
       </w:r>
       <w:r>
-        <w:t>thors</w:t>
-      </w:r>
-      <w:proofErr w:type="spellEnd"/>
-      <w:r>
-        <w:t xml:space="preserve"> (</w:t>
+        <w:t>thors (</w:t>
       </w:r>
       <w:r>
         <w:t>Gil Teixeira</w:t>
@@ -54,32 +49,11 @@
       <w:pPr>
         <w:pStyle w:val="AuthorInformation"/>
       </w:pPr>
-      <w:proofErr w:type="spellStart"/>
-      <w:r>
-        <w:t>Information</w:t>
-      </w:r>
-      <w:proofErr w:type="spellEnd"/>
-      <w:r>
-        <w:t xml:space="preserve"> </w:t>
-      </w:r>
-      <w:proofErr w:type="spellStart"/>
-      <w:r>
-        <w:t>Visual</w:t>
-      </w:r>
-      <w:r>
-        <w:t>ization</w:t>
-      </w:r>
-      <w:proofErr w:type="spellEnd"/>
-      <w:r>
-        <w:t>, 2019 (</w:t>
-      </w:r>
-      <w:proofErr w:type="spellStart"/>
-      <w:r>
-        <w:t>MSc</w:t>
-      </w:r>
-      <w:proofErr w:type="spellEnd"/>
-      <w:r>
-        <w:t>…</w:t>
+      <w:r>
+        <w:t>Information Visual</w:t>
+      </w:r>
+      <w:r>
+        <w:t>ization, 2019 (MSc…</w:t>
       </w:r>
       <w:r>
         <w:t>, University of Aveiro</w:t>
@@ -112,404 +86,27 @@
       <w:pPr>
         <w:pStyle w:val="BodyNoIndent"/>
       </w:pPr>
-      <w:proofErr w:type="spellStart"/>
-      <w:r>
-        <w:t>This</w:t>
-      </w:r>
-      <w:proofErr w:type="spellEnd"/>
-      <w:r>
-        <w:t xml:space="preserve"> </w:t>
-      </w:r>
-      <w:proofErr w:type="spellStart"/>
-      <w:r>
-        <w:t>report</w:t>
-      </w:r>
-      <w:proofErr w:type="spellEnd"/>
-      <w:r>
-        <w:t xml:space="preserve"> </w:t>
-      </w:r>
-      <w:proofErr w:type="spellStart"/>
-      <w:r>
-        <w:t>will</w:t>
-      </w:r>
-      <w:proofErr w:type="spellEnd"/>
-      <w:r>
-        <w:t xml:space="preserve"> </w:t>
-      </w:r>
-      <w:proofErr w:type="spellStart"/>
-      <w:r>
-        <w:t>contain</w:t>
-      </w:r>
-      <w:proofErr w:type="spellEnd"/>
-      <w:r>
-        <w:t xml:space="preserve"> </w:t>
-      </w:r>
-      <w:proofErr w:type="spellStart"/>
-      <w:r>
-        <w:t>information</w:t>
-      </w:r>
-      <w:proofErr w:type="spellEnd"/>
-      <w:r>
-        <w:t xml:space="preserve"> </w:t>
-      </w:r>
-      <w:proofErr w:type="spellStart"/>
-      <w:r>
-        <w:t>and</w:t>
-      </w:r>
-      <w:proofErr w:type="spellEnd"/>
-      <w:r>
-        <w:t xml:space="preserve"> </w:t>
-      </w:r>
-      <w:proofErr w:type="spellStart"/>
-      <w:r>
-        <w:t>comments</w:t>
-      </w:r>
-      <w:proofErr w:type="spellEnd"/>
-      <w:r>
-        <w:t xml:space="preserve"> </w:t>
-      </w:r>
-      <w:proofErr w:type="spellStart"/>
-      <w:r>
-        <w:t>about</w:t>
-      </w:r>
-      <w:proofErr w:type="spellEnd"/>
-      <w:r>
-        <w:t xml:space="preserve"> </w:t>
-      </w:r>
-      <w:proofErr w:type="spellStart"/>
-      <w:r>
-        <w:t>the</w:t>
-      </w:r>
-      <w:proofErr w:type="spellEnd"/>
-      <w:r>
-        <w:t xml:space="preserve"> </w:t>
-      </w:r>
-      <w:proofErr w:type="spellStart"/>
-      <w:r>
-        <w:t>first</w:t>
-      </w:r>
-      <w:proofErr w:type="spellEnd"/>
-      <w:r>
-        <w:t xml:space="preserve"> </w:t>
-      </w:r>
-      <w:proofErr w:type="spellStart"/>
-      <w:r>
-        <w:t>lab</w:t>
-      </w:r>
-      <w:proofErr w:type="spellEnd"/>
-      <w:r>
-        <w:t xml:space="preserve"> </w:t>
-      </w:r>
-      <w:proofErr w:type="spellStart"/>
-      <w:r>
-        <w:t>guide</w:t>
-      </w:r>
-      <w:proofErr w:type="spellEnd"/>
-      <w:r>
-        <w:t xml:space="preserve">! </w:t>
-      </w:r>
-      <w:proofErr w:type="spellStart"/>
-      <w:r>
-        <w:t>This</w:t>
-      </w:r>
-      <w:proofErr w:type="spellEnd"/>
-      <w:r>
-        <w:t xml:space="preserve"> </w:t>
-      </w:r>
-      <w:proofErr w:type="spellStart"/>
-      <w:r>
-        <w:t>is</w:t>
-      </w:r>
-      <w:proofErr w:type="spellEnd"/>
-      <w:r>
-        <w:t xml:space="preserve"> </w:t>
-      </w:r>
-      <w:proofErr w:type="spellStart"/>
-      <w:r>
-        <w:t>an</w:t>
-      </w:r>
-      <w:proofErr w:type="spellEnd"/>
-      <w:r>
-        <w:t xml:space="preserve"> </w:t>
-      </w:r>
-      <w:proofErr w:type="spellStart"/>
-      <w:r>
-        <w:t>introduction</w:t>
-      </w:r>
-      <w:proofErr w:type="spellEnd"/>
-      <w:r>
-        <w:t xml:space="preserve"> to Three.js.</w:t>
+      <w:r>
+        <w:t>This report will contain information and comments about the first lab guide! This is an introduction to Three.js.</w:t>
       </w:r>
     </w:p>
     <w:p>
       <w:pPr>
         <w:pStyle w:val="Ttulo1"/>
       </w:pPr>
-      <w:proofErr w:type="spellStart"/>
-      <w:r>
-        <w:t>Motivation</w:t>
-      </w:r>
-      <w:proofErr w:type="spellEnd"/>
-      <w:r>
-        <w:t xml:space="preserve"> </w:t>
-      </w:r>
-      <w:proofErr w:type="spellStart"/>
-      <w:r>
-        <w:t>and</w:t>
-      </w:r>
-      <w:proofErr w:type="spellEnd"/>
-      <w:r>
-        <w:t xml:space="preserve"> </w:t>
-      </w:r>
-      <w:proofErr w:type="spellStart"/>
+      <w:r>
+        <w:t xml:space="preserve">Motivation and </w:t>
+      </w:r>
       <w:r>
         <w:t>objectives</w:t>
       </w:r>
-      <w:proofErr w:type="spellEnd"/>
     </w:p>
     <w:p>
       <w:pPr>
         <w:pStyle w:val="BodyNoIndent"/>
       </w:pPr>
-      <w:proofErr w:type="spellStart"/>
-      <w:r>
-        <w:t>The</w:t>
-      </w:r>
-      <w:proofErr w:type="spellEnd"/>
-      <w:r>
-        <w:t xml:space="preserve"> </w:t>
-      </w:r>
-      <w:proofErr w:type="spellStart"/>
-      <w:r>
-        <w:t>objective</w:t>
-      </w:r>
-      <w:proofErr w:type="spellEnd"/>
-      <w:r>
-        <w:t xml:space="preserve"> </w:t>
-      </w:r>
-      <w:proofErr w:type="spellStart"/>
-      <w:r>
-        <w:t>is</w:t>
-      </w:r>
-      <w:proofErr w:type="spellEnd"/>
-      <w:r>
-        <w:t xml:space="preserve"> to </w:t>
-      </w:r>
-      <w:proofErr w:type="spellStart"/>
-      <w:r>
-        <w:t>be</w:t>
-      </w:r>
-      <w:proofErr w:type="spellEnd"/>
-      <w:r>
-        <w:t xml:space="preserve"> </w:t>
-      </w:r>
-      <w:proofErr w:type="spellStart"/>
-      <w:r>
-        <w:t>able</w:t>
-      </w:r>
-      <w:proofErr w:type="spellEnd"/>
-      <w:r>
-        <w:t xml:space="preserve"> to </w:t>
-      </w:r>
-      <w:proofErr w:type="spellStart"/>
-      <w:r>
-        <w:t>build</w:t>
-      </w:r>
-      <w:proofErr w:type="spellEnd"/>
-      <w:r>
-        <w:t xml:space="preserve"> a website </w:t>
-      </w:r>
-      <w:proofErr w:type="spellStart"/>
-      <w:r>
-        <w:t>with</w:t>
-      </w:r>
-      <w:proofErr w:type="spellEnd"/>
-      <w:r>
-        <w:t xml:space="preserve"> some </w:t>
-      </w:r>
-      <w:proofErr w:type="spellStart"/>
-      <w:r>
-        <w:t>geometries</w:t>
-      </w:r>
-      <w:proofErr w:type="spellEnd"/>
-      <w:r>
-        <w:t xml:space="preserve"> </w:t>
-      </w:r>
-      <w:proofErr w:type="spellStart"/>
-      <w:r>
-        <w:t>and</w:t>
-      </w:r>
-      <w:proofErr w:type="spellEnd"/>
-      <w:r>
-        <w:t xml:space="preserve"> </w:t>
-      </w:r>
-      <w:proofErr w:type="spellStart"/>
-      <w:r>
-        <w:t>animations</w:t>
-      </w:r>
-      <w:proofErr w:type="spellEnd"/>
-      <w:r>
-        <w:t xml:space="preserve">. </w:t>
-      </w:r>
-      <w:proofErr w:type="spellStart"/>
-      <w:r>
-        <w:t>The</w:t>
-      </w:r>
-      <w:proofErr w:type="spellEnd"/>
-      <w:r>
-        <w:t xml:space="preserve"> </w:t>
-      </w:r>
-      <w:proofErr w:type="spellStart"/>
-      <w:r>
-        <w:t>first</w:t>
-      </w:r>
-      <w:proofErr w:type="spellEnd"/>
-      <w:r>
-        <w:t xml:space="preserve"> </w:t>
-      </w:r>
-      <w:proofErr w:type="spellStart"/>
-      <w:r>
-        <w:t>objective</w:t>
-      </w:r>
-      <w:proofErr w:type="spellEnd"/>
-      <w:r>
-        <w:t xml:space="preserve"> </w:t>
-      </w:r>
-      <w:proofErr w:type="spellStart"/>
-      <w:r>
-        <w:t>consisted</w:t>
-      </w:r>
-      <w:proofErr w:type="spellEnd"/>
-      <w:r>
-        <w:t xml:space="preserve"> </w:t>
-      </w:r>
-      <w:proofErr w:type="spellStart"/>
-      <w:r>
-        <w:t>of</w:t>
-      </w:r>
-      <w:proofErr w:type="spellEnd"/>
-      <w:r>
-        <w:t xml:space="preserve"> </w:t>
-      </w:r>
-      <w:proofErr w:type="spellStart"/>
-      <w:r>
-        <w:t>producing</w:t>
-      </w:r>
-      <w:proofErr w:type="spellEnd"/>
-      <w:r>
-        <w:t xml:space="preserve"> a </w:t>
-      </w:r>
-      <w:proofErr w:type="spellStart"/>
-      <w:r>
-        <w:t>rotating</w:t>
-      </w:r>
-      <w:proofErr w:type="spellEnd"/>
-      <w:r>
-        <w:t xml:space="preserve"> green cube </w:t>
-      </w:r>
-      <w:proofErr w:type="spellStart"/>
-      <w:r>
-        <w:t>and</w:t>
-      </w:r>
-      <w:proofErr w:type="spellEnd"/>
-      <w:r>
-        <w:t xml:space="preserve"> </w:t>
-      </w:r>
-      <w:proofErr w:type="spellStart"/>
-      <w:r>
-        <w:t>the</w:t>
-      </w:r>
-      <w:proofErr w:type="spellEnd"/>
-      <w:r>
-        <w:t xml:space="preserve"> </w:t>
-      </w:r>
-      <w:proofErr w:type="spellStart"/>
-      <w:r>
-        <w:t>second</w:t>
-      </w:r>
-      <w:proofErr w:type="spellEnd"/>
-      <w:r>
-        <w:t xml:space="preserve"> </w:t>
-      </w:r>
-      <w:proofErr w:type="spellStart"/>
-      <w:r>
-        <w:t>one</w:t>
-      </w:r>
-      <w:proofErr w:type="spellEnd"/>
-      <w:r>
-        <w:t xml:space="preserve"> </w:t>
-      </w:r>
-      <w:proofErr w:type="spellStart"/>
-      <w:r>
-        <w:t>was</w:t>
-      </w:r>
-      <w:proofErr w:type="spellEnd"/>
-      <w:r>
-        <w:t xml:space="preserve"> to </w:t>
-      </w:r>
-      <w:proofErr w:type="spellStart"/>
-      <w:r>
-        <w:t>create</w:t>
-      </w:r>
-      <w:proofErr w:type="spellEnd"/>
-      <w:r>
-        <w:t xml:space="preserve"> </w:t>
-      </w:r>
-      <w:proofErr w:type="spellStart"/>
-      <w:r>
-        <w:t>multiple</w:t>
-      </w:r>
-      <w:proofErr w:type="spellEnd"/>
-      <w:r>
-        <w:t xml:space="preserve"> </w:t>
-      </w:r>
-      <w:proofErr w:type="spellStart"/>
-      <w:r>
-        <w:t>triangles</w:t>
-      </w:r>
-      <w:proofErr w:type="spellEnd"/>
-      <w:r>
-        <w:t xml:space="preserve">, </w:t>
-      </w:r>
-      <w:proofErr w:type="spellStart"/>
-      <w:r>
-        <w:t>one</w:t>
-      </w:r>
-      <w:proofErr w:type="spellEnd"/>
-      <w:r>
-        <w:t xml:space="preserve"> </w:t>
-      </w:r>
-      <w:proofErr w:type="spellStart"/>
-      <w:r>
-        <w:t>of</w:t>
-      </w:r>
-      <w:proofErr w:type="spellEnd"/>
-      <w:r>
-        <w:t xml:space="preserve"> </w:t>
-      </w:r>
-      <w:proofErr w:type="spellStart"/>
-      <w:r>
-        <w:t>them</w:t>
-      </w:r>
-      <w:proofErr w:type="spellEnd"/>
-      <w:r>
-        <w:t xml:space="preserve"> </w:t>
-      </w:r>
-      <w:proofErr w:type="spellStart"/>
-      <w:r>
-        <w:t>with</w:t>
-      </w:r>
-      <w:proofErr w:type="spellEnd"/>
-      <w:r>
-        <w:t xml:space="preserve"> a color </w:t>
-      </w:r>
-      <w:proofErr w:type="spellStart"/>
-      <w:r>
-        <w:t>gradiant</w:t>
-      </w:r>
-      <w:proofErr w:type="spellEnd"/>
-      <w:r>
-        <w:t>.</w:t>
+      <w:r>
+        <w:t>The objective is to be able to build a website with some geometries and animations. The first objective consisted of producing a rotating green cube and the second one was to create multiple triangles, one of them with a color gradiant.</w:t>
       </w:r>
     </w:p>
     <w:p>
@@ -529,260 +126,24 @@
       <w:pPr>
         <w:pStyle w:val="BodyNoIndent"/>
       </w:pPr>
-      <w:proofErr w:type="spellStart"/>
-      <w:r>
-        <w:t>This</w:t>
-      </w:r>
-      <w:proofErr w:type="spellEnd"/>
-      <w:r>
-        <w:t xml:space="preserve"> website </w:t>
-      </w:r>
-      <w:proofErr w:type="spellStart"/>
-      <w:r>
-        <w:t>hosts</w:t>
-      </w:r>
-      <w:proofErr w:type="spellEnd"/>
-      <w:r>
-        <w:t xml:space="preserve"> some exemples </w:t>
-      </w:r>
-      <w:proofErr w:type="spellStart"/>
-      <w:r>
-        <w:t>built</w:t>
-      </w:r>
-      <w:proofErr w:type="spellEnd"/>
-      <w:r>
-        <w:t xml:space="preserve"> </w:t>
-      </w:r>
-      <w:proofErr w:type="spellStart"/>
-      <w:r>
-        <w:t>with</w:t>
-      </w:r>
-      <w:proofErr w:type="spellEnd"/>
-      <w:r>
-        <w:t xml:space="preserve"> </w:t>
-      </w:r>
-      <w:proofErr w:type="spellStart"/>
-      <w:r>
-        <w:t>the</w:t>
-      </w:r>
-      <w:proofErr w:type="spellEnd"/>
-      <w:r>
-        <w:t xml:space="preserve"> Three.js </w:t>
-      </w:r>
-      <w:proofErr w:type="spellStart"/>
-      <w:r>
-        <w:t>library</w:t>
-      </w:r>
-      <w:proofErr w:type="spellEnd"/>
-      <w:r>
-        <w:t xml:space="preserve">. </w:t>
-      </w:r>
-      <w:proofErr w:type="spellStart"/>
-      <w:r>
-        <w:t>Since</w:t>
-      </w:r>
-      <w:proofErr w:type="spellEnd"/>
-      <w:r>
-        <w:t xml:space="preserve"> </w:t>
-      </w:r>
-      <w:proofErr w:type="spellStart"/>
-      <w:r>
-        <w:t>the</w:t>
-      </w:r>
-      <w:proofErr w:type="spellEnd"/>
-      <w:r>
-        <w:t xml:space="preserve"> </w:t>
-      </w:r>
-      <w:proofErr w:type="spellStart"/>
-      <w:r>
-        <w:t>source</w:t>
-      </w:r>
-      <w:proofErr w:type="spellEnd"/>
-      <w:r>
-        <w:t xml:space="preserve"> </w:t>
-      </w:r>
-      <w:proofErr w:type="spellStart"/>
-      <w:r>
-        <w:t>code</w:t>
-      </w:r>
-      <w:proofErr w:type="spellEnd"/>
-      <w:r>
-        <w:t xml:space="preserve"> </w:t>
-      </w:r>
-      <w:proofErr w:type="spellStart"/>
-      <w:r>
-        <w:t>is</w:t>
-      </w:r>
-      <w:proofErr w:type="spellEnd"/>
-      <w:r>
-        <w:t xml:space="preserve"> open </w:t>
-      </w:r>
-      <w:proofErr w:type="spellStart"/>
-      <w:r>
-        <w:t>source</w:t>
-      </w:r>
-      <w:proofErr w:type="spellEnd"/>
-      <w:r>
-        <w:t xml:space="preserve"> </w:t>
-      </w:r>
-      <w:proofErr w:type="spellStart"/>
-      <w:r>
-        <w:t>this</w:t>
-      </w:r>
-      <w:proofErr w:type="spellEnd"/>
-      <w:r>
-        <w:t xml:space="preserve"> website </w:t>
-      </w:r>
-      <w:proofErr w:type="spellStart"/>
-      <w:r>
-        <w:t>might</w:t>
-      </w:r>
-      <w:proofErr w:type="spellEnd"/>
-      <w:r>
-        <w:t xml:space="preserve"> </w:t>
-      </w:r>
-      <w:proofErr w:type="spellStart"/>
-      <w:r>
-        <w:t>be</w:t>
-      </w:r>
-      <w:proofErr w:type="spellEnd"/>
-      <w:r>
-        <w:t xml:space="preserve"> </w:t>
-      </w:r>
-      <w:proofErr w:type="spellStart"/>
-      <w:r>
-        <w:t>of</w:t>
-      </w:r>
-      <w:proofErr w:type="spellEnd"/>
-      <w:r>
-        <w:t xml:space="preserve"> use for </w:t>
-      </w:r>
-      <w:proofErr w:type="spellStart"/>
-      <w:r>
-        <w:t>someone</w:t>
-      </w:r>
-      <w:proofErr w:type="spellEnd"/>
-      <w:r>
-        <w:t xml:space="preserve"> </w:t>
-      </w:r>
-      <w:proofErr w:type="spellStart"/>
-      <w:r>
-        <w:t>looking</w:t>
-      </w:r>
-      <w:proofErr w:type="spellEnd"/>
-      <w:r>
-        <w:t xml:space="preserve"> for </w:t>
-      </w:r>
-      <w:proofErr w:type="spellStart"/>
-      <w:r>
-        <w:t>simple</w:t>
-      </w:r>
-      <w:proofErr w:type="spellEnd"/>
-      <w:r>
-        <w:t xml:space="preserve"> exemples to </w:t>
-      </w:r>
-      <w:proofErr w:type="spellStart"/>
-      <w:r>
-        <w:t>start</w:t>
-      </w:r>
-      <w:proofErr w:type="spellEnd"/>
-      <w:r>
-        <w:t xml:space="preserve"> </w:t>
-      </w:r>
-      <w:proofErr w:type="spellStart"/>
-      <w:r>
-        <w:t>building</w:t>
-      </w:r>
-      <w:proofErr w:type="spellEnd"/>
-      <w:r>
-        <w:t xml:space="preserve"> </w:t>
-      </w:r>
-      <w:proofErr w:type="spellStart"/>
-      <w:r>
-        <w:t>their</w:t>
-      </w:r>
-      <w:proofErr w:type="spellEnd"/>
-      <w:r>
-        <w:t xml:space="preserve"> </w:t>
-      </w:r>
-      <w:proofErr w:type="spellStart"/>
-      <w:r>
-        <w:t>own</w:t>
-      </w:r>
-      <w:proofErr w:type="spellEnd"/>
-      <w:r>
-        <w:t xml:space="preserve"> </w:t>
-      </w:r>
-      <w:proofErr w:type="spellStart"/>
-      <w:r>
-        <w:t>solution</w:t>
-      </w:r>
-      <w:proofErr w:type="spellEnd"/>
-      <w:r>
-        <w:t xml:space="preserve">. </w:t>
+      <w:r>
+        <w:t xml:space="preserve">This website hosts some exemples built with the Three.js library. Since the source code is open source this website might be of use for someone looking for simple exemples to start building their own solution. </w:t>
       </w:r>
     </w:p>
     <w:p>
       <w:pPr>
         <w:pStyle w:val="Ttulo1"/>
       </w:pPr>
-      <w:proofErr w:type="spellStart"/>
-      <w:r>
-        <w:t>Visualization</w:t>
-      </w:r>
-      <w:proofErr w:type="spellEnd"/>
-      <w:r>
-        <w:t xml:space="preserve"> </w:t>
-      </w:r>
-      <w:proofErr w:type="spellStart"/>
-      <w:r>
-        <w:t>Solution</w:t>
-      </w:r>
-      <w:proofErr w:type="spellEnd"/>
+      <w:r>
+        <w:t>Visualization Solution</w:t>
+      </w:r>
     </w:p>
     <w:p>
       <w:pPr>
         <w:pStyle w:val="BodyNoIndent"/>
       </w:pPr>
-      <w:proofErr w:type="spellStart"/>
-      <w:r>
-        <w:t>The</w:t>
-      </w:r>
-      <w:proofErr w:type="spellEnd"/>
-      <w:r>
-        <w:t xml:space="preserve"> </w:t>
-      </w:r>
-      <w:proofErr w:type="spellStart"/>
-      <w:r>
-        <w:t>solutions</w:t>
-      </w:r>
-      <w:proofErr w:type="spellEnd"/>
-      <w:r>
-        <w:t xml:space="preserve"> </w:t>
-      </w:r>
-      <w:proofErr w:type="spellStart"/>
-      <w:r>
-        <w:t>presented</w:t>
-      </w:r>
-      <w:proofErr w:type="spellEnd"/>
-      <w:r>
-        <w:t xml:space="preserve"> are </w:t>
-      </w:r>
-      <w:proofErr w:type="spellStart"/>
-      <w:r>
-        <w:t>the</w:t>
-      </w:r>
-      <w:proofErr w:type="spellEnd"/>
-      <w:r>
-        <w:t xml:space="preserve"> </w:t>
-      </w:r>
-      <w:proofErr w:type="spellStart"/>
-      <w:r>
-        <w:t>following</w:t>
-      </w:r>
-      <w:proofErr w:type="spellEnd"/>
-      <w:r>
-        <w:t>:</w:t>
+      <w:r>
+        <w:t>The solutions presented are the following:</w:t>
       </w:r>
     </w:p>
     <w:p>
@@ -911,21 +272,8 @@
       <w:pPr>
         <w:pStyle w:val="BodyNoIndent"/>
       </w:pPr>
-      <w:proofErr w:type="spellStart"/>
-      <w:r>
-        <w:t>Image</w:t>
-      </w:r>
-      <w:proofErr w:type="spellEnd"/>
-      <w:r>
-        <w:t xml:space="preserve"> 1 – </w:t>
-      </w:r>
-      <w:proofErr w:type="spellStart"/>
-      <w:r>
-        <w:t>Spinning</w:t>
-      </w:r>
-      <w:proofErr w:type="spellEnd"/>
-      <w:r>
-        <w:t xml:space="preserve"> Cube</w:t>
+      <w:r>
+        <w:t>Image 1 – Spinning Cube</w:t>
       </w:r>
     </w:p>
     <w:p>
@@ -1098,6 +446,108 @@
     </w:p>
     <w:p>
       <w:pPr>
+        <w:jc w:val="center"/>
+        <w:rPr>
+          <w:lang w:val="en-US"/>
+        </w:rPr>
+      </w:pPr>
+    </w:p>
+    <w:p>
+      <w:pPr>
+        <w:rPr>
+          <w:lang w:val="en-US"/>
+        </w:rPr>
+      </w:pPr>
+      <w:r>
+        <w:rPr>
+          <w:noProof/>
+          <w:lang w:val="en-US"/>
+        </w:rPr>
+        <w:drawing>
+          <wp:inline distT="0" distB="0" distL="0" distR="0" wp14:anchorId="4E67CE53" wp14:editId="03B7323D">
+            <wp:extent cx="3017520" cy="2270760"/>
+            <wp:effectExtent l="0" t="0" r="0" b="0"/>
+            <wp:docPr id="1" name="Imagem 1"/>
+            <wp:cNvGraphicFramePr>
+              <a:graphicFrameLocks xmlns:a="http://schemas.openxmlformats.org/drawingml/2006/main" noChangeAspect="1"/>
+            </wp:cNvGraphicFramePr>
+            <a:graphic xmlns:a="http://schemas.openxmlformats.org/drawingml/2006/main">
+              <a:graphicData uri="http://schemas.openxmlformats.org/drawingml/2006/picture">
+                <pic:pic xmlns:pic="http://schemas.openxmlformats.org/drawingml/2006/picture">
+                  <pic:nvPicPr>
+                    <pic:cNvPr id="0" name="Picture 1"/>
+                    <pic:cNvPicPr>
+                      <a:picLocks noChangeAspect="1" noChangeArrowheads="1"/>
+                    </pic:cNvPicPr>
+                  </pic:nvPicPr>
+                  <pic:blipFill>
+                    <a:blip r:embed="rId10">
+                      <a:extLst>
+                        <a:ext uri="{28A0092B-C50C-407E-A947-70E740481C1C}">
+                          <a14:useLocalDpi xmlns:a14="http://schemas.microsoft.com/office/drawing/2010/main" val="0"/>
+                        </a:ext>
+                      </a:extLst>
+                    </a:blip>
+                    <a:srcRect/>
+                    <a:stretch>
+                      <a:fillRect/>
+                    </a:stretch>
+                  </pic:blipFill>
+                  <pic:spPr bwMode="auto">
+                    <a:xfrm>
+                      <a:off x="0" y="0"/>
+                      <a:ext cx="3017520" cy="2270760"/>
+                    </a:xfrm>
+                    <a:prstGeom prst="rect">
+                      <a:avLst/>
+                    </a:prstGeom>
+                    <a:noFill/>
+                    <a:ln>
+                      <a:noFill/>
+                    </a:ln>
+                  </pic:spPr>
+                </pic:pic>
+              </a:graphicData>
+            </a:graphic>
+          </wp:inline>
+        </w:drawing>
+      </w:r>
+    </w:p>
+    <w:p>
+      <w:pPr>
+        <w:jc w:val="center"/>
+        <w:rPr>
+          <w:u w:val="single"/>
+          <w:lang w:val="en-US"/>
+        </w:rPr>
+      </w:pPr>
+      <w:r>
+        <w:rPr>
+          <w:lang w:val="en-US"/>
+        </w:rPr>
+        <w:t xml:space="preserve">Image </w:t>
+      </w:r>
+      <w:r>
+        <w:rPr>
+          <w:lang w:val="en-US"/>
+        </w:rPr>
+        <w:t>3</w:t>
+      </w:r>
+      <w:r>
+        <w:rPr>
+          <w:lang w:val="en-US"/>
+        </w:rPr>
+        <w:t xml:space="preserve"> –</w:t>
+      </w:r>
+      <w:r>
+        <w:rPr>
+          <w:lang w:val="en-US"/>
+        </w:rPr>
+        <w:t>Inside a Sphere</w:t>
+      </w:r>
+    </w:p>
+    <w:p>
+      <w:pPr>
         <w:rPr>
           <w:lang w:val="en-US"/>
         </w:rPr>
@@ -1122,379 +572,24 @@
       <w:pPr>
         <w:pStyle w:val="BodyNoIndent"/>
       </w:pPr>
-      <w:proofErr w:type="spellStart"/>
-      <w:r>
-        <w:t>The</w:t>
-      </w:r>
-      <w:proofErr w:type="spellEnd"/>
-      <w:r>
-        <w:t xml:space="preserve"> </w:t>
-      </w:r>
-      <w:proofErr w:type="spellStart"/>
-      <w:r>
-        <w:t>second</w:t>
-      </w:r>
-      <w:proofErr w:type="spellEnd"/>
-      <w:r>
-        <w:t xml:space="preserve"> </w:t>
-      </w:r>
-      <w:proofErr w:type="spellStart"/>
-      <w:r>
-        <w:t>exercise</w:t>
-      </w:r>
-      <w:proofErr w:type="spellEnd"/>
-      <w:r>
-        <w:t xml:space="preserve"> </w:t>
-      </w:r>
-      <w:proofErr w:type="spellStart"/>
-      <w:r>
-        <w:t>was</w:t>
-      </w:r>
-      <w:proofErr w:type="spellEnd"/>
-      <w:r>
-        <w:t xml:space="preserve"> </w:t>
-      </w:r>
-      <w:proofErr w:type="spellStart"/>
-      <w:r>
-        <w:t>the</w:t>
-      </w:r>
-      <w:proofErr w:type="spellEnd"/>
-      <w:r>
-        <w:t xml:space="preserve"> </w:t>
-      </w:r>
-      <w:proofErr w:type="spellStart"/>
-      <w:r>
-        <w:t>hardest</w:t>
-      </w:r>
-      <w:proofErr w:type="spellEnd"/>
-      <w:r>
-        <w:t xml:space="preserve">. </w:t>
-      </w:r>
-      <w:proofErr w:type="spellStart"/>
-      <w:r>
-        <w:t>At</w:t>
-      </w:r>
-      <w:proofErr w:type="spellEnd"/>
-      <w:r>
-        <w:t xml:space="preserve"> </w:t>
-      </w:r>
-      <w:proofErr w:type="spellStart"/>
-      <w:r>
-        <w:t>first</w:t>
-      </w:r>
-      <w:proofErr w:type="spellEnd"/>
-      <w:r>
-        <w:t xml:space="preserve"> </w:t>
-      </w:r>
-      <w:proofErr w:type="spellStart"/>
-      <w:r>
-        <w:t>only</w:t>
-      </w:r>
-      <w:proofErr w:type="spellEnd"/>
-      <w:r>
-        <w:t xml:space="preserve"> </w:t>
-      </w:r>
-      <w:proofErr w:type="spellStart"/>
-      <w:r>
-        <w:t>one</w:t>
-      </w:r>
-      <w:proofErr w:type="spellEnd"/>
-      <w:r>
-        <w:t xml:space="preserve"> </w:t>
-      </w:r>
-      <w:proofErr w:type="spellStart"/>
-      <w:r>
-        <w:t>of</w:t>
-      </w:r>
-      <w:proofErr w:type="spellEnd"/>
-      <w:r>
-        <w:t xml:space="preserve"> </w:t>
-      </w:r>
-      <w:proofErr w:type="spellStart"/>
-      <w:r>
-        <w:t>the</w:t>
-      </w:r>
-      <w:proofErr w:type="spellEnd"/>
-      <w:r>
-        <w:t xml:space="preserve"> </w:t>
-      </w:r>
-      <w:proofErr w:type="spellStart"/>
-      <w:r>
-        <w:t>triangles</w:t>
-      </w:r>
-      <w:proofErr w:type="spellEnd"/>
-      <w:r>
-        <w:t xml:space="preserve"> </w:t>
-      </w:r>
-      <w:proofErr w:type="spellStart"/>
-      <w:r>
-        <w:t>was</w:t>
-      </w:r>
-      <w:proofErr w:type="spellEnd"/>
-      <w:r>
-        <w:t xml:space="preserve"> </w:t>
-      </w:r>
-      <w:proofErr w:type="spellStart"/>
-      <w:r>
-        <w:t>being</w:t>
-      </w:r>
-      <w:proofErr w:type="spellEnd"/>
-      <w:r>
-        <w:t xml:space="preserve"> </w:t>
-      </w:r>
-      <w:proofErr w:type="spellStart"/>
-      <w:r>
-        <w:t>rendered</w:t>
-      </w:r>
-      <w:proofErr w:type="spellEnd"/>
-      <w:r>
-        <w:t xml:space="preserve"> </w:t>
-      </w:r>
-      <w:proofErr w:type="spellStart"/>
-      <w:r>
-        <w:t>since</w:t>
-      </w:r>
-      <w:proofErr w:type="spellEnd"/>
-      <w:r>
-        <w:t xml:space="preserve"> </w:t>
-      </w:r>
-      <w:proofErr w:type="spellStart"/>
-      <w:r>
-        <w:t>it</w:t>
-      </w:r>
-      <w:proofErr w:type="spellEnd"/>
-      <w:r>
-        <w:t xml:space="preserve"> </w:t>
-      </w:r>
-      <w:proofErr w:type="spellStart"/>
-      <w:r>
-        <w:t>didn’t</w:t>
-      </w:r>
-      <w:proofErr w:type="spellEnd"/>
-      <w:r>
-        <w:t xml:space="preserve"> </w:t>
-      </w:r>
-      <w:proofErr w:type="spellStart"/>
-      <w:r>
-        <w:t>know</w:t>
-      </w:r>
-      <w:proofErr w:type="spellEnd"/>
-      <w:r>
-        <w:t xml:space="preserve"> </w:t>
-      </w:r>
-      <w:proofErr w:type="spellStart"/>
-      <w:r>
-        <w:t>what</w:t>
-      </w:r>
-      <w:proofErr w:type="spellEnd"/>
-      <w:r>
-        <w:t xml:space="preserve"> </w:t>
-      </w:r>
-      <w:proofErr w:type="spellStart"/>
-      <w:r>
-        <w:t>colors</w:t>
-      </w:r>
-      <w:proofErr w:type="spellEnd"/>
-      <w:r>
-        <w:t xml:space="preserve"> to </w:t>
-      </w:r>
-      <w:proofErr w:type="spellStart"/>
-      <w:r>
-        <w:t>give</w:t>
-      </w:r>
-      <w:proofErr w:type="spellEnd"/>
-      <w:r>
-        <w:t xml:space="preserve"> to </w:t>
-      </w:r>
-      <w:proofErr w:type="spellStart"/>
-      <w:r>
-        <w:t>the</w:t>
-      </w:r>
-      <w:proofErr w:type="spellEnd"/>
-      <w:r>
-        <w:t xml:space="preserve"> </w:t>
-      </w:r>
-      <w:proofErr w:type="spellStart"/>
-      <w:r>
-        <w:t>others</w:t>
-      </w:r>
-      <w:proofErr w:type="spellEnd"/>
-      <w:r>
-        <w:t xml:space="preserve">. </w:t>
-      </w:r>
-      <w:proofErr w:type="spellStart"/>
-      <w:r>
-        <w:t>After</w:t>
-      </w:r>
-      <w:proofErr w:type="spellEnd"/>
-      <w:r>
-        <w:t xml:space="preserve"> </w:t>
-      </w:r>
-      <w:proofErr w:type="spellStart"/>
-      <w:r>
-        <w:t>understanding</w:t>
-      </w:r>
-      <w:proofErr w:type="spellEnd"/>
-      <w:r>
-        <w:t xml:space="preserve"> </w:t>
-      </w:r>
-      <w:proofErr w:type="spellStart"/>
-      <w:r>
-        <w:t>that</w:t>
-      </w:r>
-      <w:proofErr w:type="spellEnd"/>
-      <w:r>
-        <w:t xml:space="preserve"> </w:t>
-      </w:r>
-      <w:proofErr w:type="spellStart"/>
-      <w:r>
-        <w:t>each</w:t>
-      </w:r>
-      <w:proofErr w:type="spellEnd"/>
-      <w:r>
-        <w:t xml:space="preserve"> </w:t>
-      </w:r>
-      <w:proofErr w:type="spellStart"/>
-      <w:r>
-        <w:t>geometry</w:t>
-      </w:r>
-      <w:proofErr w:type="spellEnd"/>
-      <w:r>
-        <w:t xml:space="preserve"> </w:t>
-      </w:r>
-      <w:proofErr w:type="spellStart"/>
-      <w:r>
-        <w:t>triangle’s</w:t>
-      </w:r>
-      <w:proofErr w:type="spellEnd"/>
-      <w:r>
-        <w:t xml:space="preserve"> color </w:t>
-      </w:r>
-      <w:proofErr w:type="spellStart"/>
-      <w:r>
-        <w:t>should</w:t>
-      </w:r>
-      <w:proofErr w:type="spellEnd"/>
-      <w:r>
-        <w:t xml:space="preserve"> </w:t>
-      </w:r>
-      <w:proofErr w:type="spellStart"/>
-      <w:r>
-        <w:t>be</w:t>
-      </w:r>
-      <w:proofErr w:type="spellEnd"/>
-      <w:r>
-        <w:t xml:space="preserve"> </w:t>
-      </w:r>
-      <w:proofErr w:type="spellStart"/>
-      <w:r>
-        <w:t>represented</w:t>
-      </w:r>
-      <w:proofErr w:type="spellEnd"/>
-      <w:r>
-        <w:t xml:space="preserve"> </w:t>
-      </w:r>
-      <w:proofErr w:type="spellStart"/>
-      <w:r>
-        <w:t>by</w:t>
-      </w:r>
-      <w:proofErr w:type="spellEnd"/>
-      <w:r>
-        <w:t xml:space="preserve"> </w:t>
-      </w:r>
-      <w:r>
-        <w:t xml:space="preserve">3 RGB </w:t>
-      </w:r>
-      <w:proofErr w:type="spellStart"/>
-      <w:r>
-        <w:t>values</w:t>
-      </w:r>
-      <w:proofErr w:type="spellEnd"/>
-      <w:r>
-        <w:t xml:space="preserve"> </w:t>
-      </w:r>
-      <w:proofErr w:type="spellStart"/>
-      <w:r>
-        <w:t>each</w:t>
-      </w:r>
-      <w:proofErr w:type="spellEnd"/>
-      <w:r>
-        <w:t xml:space="preserve">. </w:t>
-      </w:r>
-      <w:proofErr w:type="spellStart"/>
-      <w:r>
-        <w:t>Since</w:t>
-      </w:r>
-      <w:proofErr w:type="spellEnd"/>
-      <w:r>
-        <w:t xml:space="preserve"> </w:t>
-      </w:r>
-      <w:proofErr w:type="spellStart"/>
-      <w:r>
-        <w:t>one</w:t>
-      </w:r>
-      <w:proofErr w:type="spellEnd"/>
-      <w:r>
-        <w:t xml:space="preserve"> </w:t>
-      </w:r>
-      <w:proofErr w:type="spellStart"/>
-      <w:r>
-        <w:t>of</w:t>
-      </w:r>
-      <w:proofErr w:type="spellEnd"/>
-      <w:r>
-        <w:t xml:space="preserve"> </w:t>
-      </w:r>
-      <w:proofErr w:type="spellStart"/>
-      <w:r>
-        <w:t>them</w:t>
-      </w:r>
-      <w:proofErr w:type="spellEnd"/>
-      <w:r>
-        <w:t xml:space="preserve"> </w:t>
-      </w:r>
-      <w:proofErr w:type="spellStart"/>
-      <w:r>
-        <w:t>has</w:t>
-      </w:r>
-      <w:proofErr w:type="spellEnd"/>
-      <w:r>
-        <w:t xml:space="preserve"> a </w:t>
-      </w:r>
-      <w:proofErr w:type="spellStart"/>
-      <w:r>
-        <w:t>gradiant</w:t>
-      </w:r>
-      <w:proofErr w:type="spellEnd"/>
-      <w:r>
-        <w:t>.</w:t>
+      <w:r>
+        <w:t xml:space="preserve">The second exercise was the hardest. At first only one of the triangles was being rendered since it didn’t know what colors to give to the others. After understanding that each geometry triangle’s color should be represented by </w:t>
+      </w:r>
+      <w:r>
+        <w:t>3 RGB values each. Since one of them has a gradiant.</w:t>
       </w:r>
     </w:p>
     <w:p>
       <w:pPr>
         <w:pStyle w:val="Ttulo1"/>
       </w:pPr>
-      <w:proofErr w:type="spellStart"/>
-      <w:r>
+      <w:r>
+        <w:lastRenderedPageBreak/>
         <w:t>Conclusion</w:t>
       </w:r>
-      <w:proofErr w:type="spellEnd"/>
-      <w:r>
-        <w:t xml:space="preserve"> </w:t>
-      </w:r>
-      <w:proofErr w:type="spellStart"/>
-      <w:r>
-        <w:t>and</w:t>
-      </w:r>
-      <w:proofErr w:type="spellEnd"/>
-      <w:r>
-        <w:t xml:space="preserve"> Future </w:t>
-      </w:r>
-      <w:proofErr w:type="spellStart"/>
-      <w:r>
-        <w:t>Work</w:t>
-      </w:r>
-      <w:proofErr w:type="spellEnd"/>
+      <w:r>
+        <w:t xml:space="preserve"> and Future Work</w:t>
+      </w:r>
     </w:p>
     <w:p>
       <w:pPr>
@@ -1507,341 +602,17 @@
           <w:sz w:val="22"/>
         </w:rPr>
       </w:pPr>
-      <w:proofErr w:type="spellStart"/>
       <w:r>
         <w:rPr>
           <w:sz w:val="22"/>
         </w:rPr>
-        <w:t>The</w:t>
-      </w:r>
-      <w:proofErr w:type="spellEnd"/>
+        <w:t>The library seems</w:t>
+      </w:r>
       <w:r>
         <w:rPr>
           <w:sz w:val="22"/>
         </w:rPr>
-        <w:t xml:space="preserve"> </w:t>
-      </w:r>
-      <w:proofErr w:type="spellStart"/>
-      <w:r>
-        <w:rPr>
-          <w:sz w:val="22"/>
-        </w:rPr>
-        <w:t>library</w:t>
-      </w:r>
-      <w:proofErr w:type="spellEnd"/>
-      <w:r>
-        <w:rPr>
-          <w:sz w:val="22"/>
-        </w:rPr>
-        <w:t xml:space="preserve"> </w:t>
-      </w:r>
-      <w:proofErr w:type="spellStart"/>
-      <w:r>
-        <w:rPr>
-          <w:sz w:val="22"/>
-        </w:rPr>
-        <w:t>seems</w:t>
-      </w:r>
-      <w:proofErr w:type="spellEnd"/>
-      <w:r>
-        <w:rPr>
-          <w:sz w:val="22"/>
-        </w:rPr>
-        <w:t xml:space="preserve"> to </w:t>
-      </w:r>
-      <w:proofErr w:type="spellStart"/>
-      <w:r>
-        <w:rPr>
-          <w:sz w:val="22"/>
-        </w:rPr>
-        <w:t>abstract</w:t>
-      </w:r>
-      <w:proofErr w:type="spellEnd"/>
-      <w:r>
-        <w:rPr>
-          <w:sz w:val="22"/>
-        </w:rPr>
-        <w:t xml:space="preserve"> a </w:t>
-      </w:r>
-      <w:proofErr w:type="spellStart"/>
-      <w:r>
-        <w:rPr>
-          <w:sz w:val="22"/>
-        </w:rPr>
-        <w:t>lot</w:t>
-      </w:r>
-      <w:proofErr w:type="spellEnd"/>
-      <w:r>
-        <w:rPr>
-          <w:sz w:val="22"/>
-        </w:rPr>
-        <w:t xml:space="preserve"> </w:t>
-      </w:r>
-      <w:proofErr w:type="spellStart"/>
-      <w:r>
-        <w:rPr>
-          <w:sz w:val="22"/>
-        </w:rPr>
-        <w:t>of</w:t>
-      </w:r>
-      <w:proofErr w:type="spellEnd"/>
-      <w:r>
-        <w:rPr>
-          <w:sz w:val="22"/>
-        </w:rPr>
-        <w:t xml:space="preserve"> </w:t>
-      </w:r>
-      <w:proofErr w:type="spellStart"/>
-      <w:r>
-        <w:rPr>
-          <w:sz w:val="22"/>
-        </w:rPr>
-        <w:t>the</w:t>
-      </w:r>
-      <w:proofErr w:type="spellEnd"/>
-      <w:r>
-        <w:rPr>
-          <w:sz w:val="22"/>
-        </w:rPr>
-        <w:t xml:space="preserve"> </w:t>
-      </w:r>
-      <w:proofErr w:type="spellStart"/>
-      <w:r>
-        <w:rPr>
-          <w:sz w:val="22"/>
-        </w:rPr>
-        <w:t>work</w:t>
-      </w:r>
-      <w:proofErr w:type="spellEnd"/>
-      <w:r>
-        <w:rPr>
-          <w:sz w:val="22"/>
-        </w:rPr>
-        <w:t xml:space="preserve"> </w:t>
-      </w:r>
-      <w:proofErr w:type="spellStart"/>
-      <w:r>
-        <w:rPr>
-          <w:sz w:val="22"/>
-        </w:rPr>
-        <w:t>done</w:t>
-      </w:r>
-      <w:proofErr w:type="spellEnd"/>
-      <w:r>
-        <w:rPr>
-          <w:sz w:val="22"/>
-        </w:rPr>
-        <w:t xml:space="preserve"> “</w:t>
-      </w:r>
-      <w:proofErr w:type="spellStart"/>
-      <w:r>
-        <w:rPr>
-          <w:sz w:val="22"/>
-        </w:rPr>
-        <w:t>under</w:t>
-      </w:r>
-      <w:proofErr w:type="spellEnd"/>
-      <w:r>
-        <w:rPr>
-          <w:sz w:val="22"/>
-        </w:rPr>
-        <w:t xml:space="preserve"> </w:t>
-      </w:r>
-      <w:proofErr w:type="spellStart"/>
-      <w:r>
-        <w:rPr>
-          <w:sz w:val="22"/>
-        </w:rPr>
-        <w:t>the</w:t>
-      </w:r>
-      <w:proofErr w:type="spellEnd"/>
-      <w:r>
-        <w:rPr>
-          <w:sz w:val="22"/>
-        </w:rPr>
-        <w:t xml:space="preserve"> </w:t>
-      </w:r>
-      <w:proofErr w:type="spellStart"/>
-      <w:r>
-        <w:rPr>
-          <w:sz w:val="22"/>
-        </w:rPr>
-        <w:t>hood</w:t>
-      </w:r>
-      <w:proofErr w:type="spellEnd"/>
-      <w:r>
-        <w:rPr>
-          <w:sz w:val="22"/>
-        </w:rPr>
-        <w:t xml:space="preserve">” for </w:t>
-      </w:r>
-      <w:proofErr w:type="spellStart"/>
-      <w:r>
-        <w:rPr>
-          <w:sz w:val="22"/>
-        </w:rPr>
-        <w:t>graphics</w:t>
-      </w:r>
-      <w:proofErr w:type="spellEnd"/>
-      <w:r>
-        <w:rPr>
-          <w:sz w:val="22"/>
-        </w:rPr>
-        <w:t xml:space="preserve"> </w:t>
-      </w:r>
-      <w:proofErr w:type="spellStart"/>
-      <w:r>
-        <w:rPr>
-          <w:sz w:val="22"/>
-        </w:rPr>
-        <w:t>rendering</w:t>
-      </w:r>
-      <w:proofErr w:type="spellEnd"/>
-      <w:r>
-        <w:rPr>
-          <w:sz w:val="22"/>
-        </w:rPr>
-        <w:t xml:space="preserve">. </w:t>
-      </w:r>
-      <w:proofErr w:type="spellStart"/>
-      <w:r>
-        <w:rPr>
-          <w:sz w:val="22"/>
-        </w:rPr>
-        <w:t>The</w:t>
-      </w:r>
-      <w:proofErr w:type="spellEnd"/>
-      <w:r>
-        <w:rPr>
-          <w:sz w:val="22"/>
-        </w:rPr>
-        <w:t xml:space="preserve"> </w:t>
-      </w:r>
-      <w:proofErr w:type="spellStart"/>
-      <w:r>
-        <w:rPr>
-          <w:sz w:val="22"/>
-        </w:rPr>
-        <w:t>work</w:t>
-      </w:r>
-      <w:proofErr w:type="spellEnd"/>
-      <w:r>
-        <w:rPr>
-          <w:sz w:val="22"/>
-        </w:rPr>
-        <w:t xml:space="preserve"> </w:t>
-      </w:r>
-      <w:proofErr w:type="spellStart"/>
-      <w:r>
-        <w:rPr>
-          <w:sz w:val="22"/>
-        </w:rPr>
-        <w:t>developed</w:t>
-      </w:r>
-      <w:proofErr w:type="spellEnd"/>
-      <w:r>
-        <w:rPr>
-          <w:sz w:val="22"/>
-        </w:rPr>
-        <w:t xml:space="preserve"> </w:t>
-      </w:r>
-      <w:proofErr w:type="spellStart"/>
-      <w:r>
-        <w:rPr>
-          <w:sz w:val="22"/>
-        </w:rPr>
-        <w:t>was</w:t>
-      </w:r>
-      <w:proofErr w:type="spellEnd"/>
-      <w:r>
-        <w:rPr>
-          <w:sz w:val="22"/>
-        </w:rPr>
-        <w:t xml:space="preserve"> </w:t>
-      </w:r>
-      <w:proofErr w:type="spellStart"/>
-      <w:r>
-        <w:rPr>
-          <w:sz w:val="22"/>
-        </w:rPr>
-        <w:t>done</w:t>
-      </w:r>
-      <w:proofErr w:type="spellEnd"/>
-      <w:r>
-        <w:rPr>
-          <w:sz w:val="22"/>
-        </w:rPr>
-        <w:t xml:space="preserve"> </w:t>
-      </w:r>
-      <w:proofErr w:type="spellStart"/>
-      <w:r>
-        <w:rPr>
-          <w:sz w:val="22"/>
-        </w:rPr>
-        <w:t>with</w:t>
-      </w:r>
-      <w:proofErr w:type="spellEnd"/>
-      <w:r>
-        <w:rPr>
-          <w:sz w:val="22"/>
-        </w:rPr>
-        <w:t xml:space="preserve"> a </w:t>
-      </w:r>
-      <w:proofErr w:type="spellStart"/>
-      <w:r>
-        <w:rPr>
-          <w:sz w:val="22"/>
-        </w:rPr>
-        <w:t>certain</w:t>
-      </w:r>
-      <w:proofErr w:type="spellEnd"/>
-      <w:r>
-        <w:rPr>
-          <w:sz w:val="22"/>
-        </w:rPr>
-        <w:t xml:space="preserve"> </w:t>
-      </w:r>
-      <w:proofErr w:type="spellStart"/>
-      <w:r>
-        <w:rPr>
-          <w:sz w:val="22"/>
-        </w:rPr>
-        <w:t>degree</w:t>
-      </w:r>
-      <w:proofErr w:type="spellEnd"/>
-      <w:r>
-        <w:rPr>
-          <w:sz w:val="22"/>
-        </w:rPr>
-        <w:t xml:space="preserve"> </w:t>
-      </w:r>
-      <w:proofErr w:type="spellStart"/>
-      <w:r>
-        <w:rPr>
-          <w:sz w:val="22"/>
-        </w:rPr>
-        <w:t>of</w:t>
-      </w:r>
-      <w:proofErr w:type="spellEnd"/>
-      <w:r>
-        <w:rPr>
-          <w:sz w:val="22"/>
-        </w:rPr>
-        <w:t xml:space="preserve"> </w:t>
-      </w:r>
-      <w:proofErr w:type="spellStart"/>
-      <w:r>
-        <w:rPr>
-          <w:sz w:val="22"/>
-        </w:rPr>
-        <w:t>ease</w:t>
-      </w:r>
-      <w:proofErr w:type="spellEnd"/>
-      <w:r>
-        <w:rPr>
-          <w:sz w:val="22"/>
-        </w:rPr>
-        <w:t>.</w:t>
+        <w:t xml:space="preserve"> to abstract a lot of the work done “under the hood” for graphics rendering. The work developed was done with a certain degree of ease.</w:t>
       </w:r>
     </w:p>
     <w:sectPr>
@@ -3403,6 +2174,9 @@
     <w:lsdException w:name="Table Subtle 1" w:semiHidden="1" w:unhideWhenUsed="1"/>
     <w:lsdException w:name="Table Subtle 2" w:semiHidden="1" w:unhideWhenUsed="1"/>
     <w:lsdException w:name="Table Web 1" w:semiHidden="1" w:unhideWhenUsed="1"/>
+    <w:lsdException w:name="Table Web 2" w:semiHidden="1" w:unhideWhenUsed="1"/>
+    <w:lsdException w:name="Table Web 3" w:semiHidden="1" w:unhideWhenUsed="1"/>
+    <w:lsdException w:name="Table Theme" w:semiHidden="1" w:unhideWhenUsed="1"/>
     <w:lsdException w:name="Light Shading"/>
     <w:lsdException w:name="Light List"/>
     <w:lsdException w:name="Light Grid"/>
@@ -3616,7 +2390,7 @@
   <w:style w:type="paragraph" w:default="1" w:styleId="Normal">
     <w:name w:val="Normal"/>
     <w:qFormat/>
-    <w:rsid w:val="00CD67C7"/>
+    <w:rsid w:val="003A6FDE"/>
     <w:pPr>
       <w:spacing w:after="160" w:line="259" w:lineRule="auto"/>
     </w:pPr>
@@ -3811,7 +2585,7 @@
     <w:uiPriority w:val="1"/>
     <w:semiHidden/>
     <w:unhideWhenUsed/>
-    <w:rsid w:val="00CD67C7"/>
+    <w:rsid w:val="003A6FDE"/>
   </w:style>
   <w:style w:type="table" w:default="1" w:styleId="Tabelanormal">
     <w:name w:val="Normal Table"/>
@@ -3833,7 +2607,7 @@
     <w:uiPriority w:val="99"/>
     <w:semiHidden/>
     <w:unhideWhenUsed/>
-    <w:rsid w:val="00CD67C7"/>
+    <w:rsid w:val="003A6FDE"/>
   </w:style>
   <w:style w:type="paragraph" w:styleId="Ttulo">
     <w:name w:val="Title"/>

</xml_diff>